<commit_message>
small removing of server name
</commit_message>
<xml_diff>
--- a/2017/2017_03_Staff Training.docx
+++ b/2017/2017_03_Staff Training.docx
@@ -748,7 +748,21 @@
           <w:sz w:val="32"/>
           <w:szCs w:val="32"/>
         </w:rPr>
-        <w:t xml:space="preserve">Setup job to deploy to ‘Dev Web Server ud000224’, </w:t>
+        <w:t xml:space="preserve">Setup job to deploy to ‘Dev Web Server </w:t>
+      </w:r>
+      <w:r>
+        <w:rPr>
+          <w:sz w:val="32"/>
+          <w:szCs w:val="32"/>
+        </w:rPr>
+        <w:t>xxx</w:t>
+      </w:r>
+      <w:r>
+        <w:rPr>
+          <w:sz w:val="32"/>
+          <w:szCs w:val="32"/>
+        </w:rPr>
+        <w:t xml:space="preserve">’, </w:t>
       </w:r>
       <w:r>
         <w:rPr>
@@ -849,7 +863,23 @@
           <w:sz w:val="32"/>
           <w:szCs w:val="32"/>
         </w:rPr>
-        <w:t>Do the same for the other pair server  ‘Dev Web Server ud000225’</w:t>
+        <w:t xml:space="preserve">Do the same for the other pair server  ‘Dev Web Server </w:t>
+      </w:r>
+      <w:r>
+        <w:rPr>
+          <w:sz w:val="32"/>
+          <w:szCs w:val="32"/>
+        </w:rPr>
+        <w:t>xxx</w:t>
+      </w:r>
+      <w:bookmarkStart w:id="0" w:name="_GoBack"/>
+      <w:bookmarkEnd w:id="0"/>
+      <w:r>
+        <w:rPr>
+          <w:sz w:val="32"/>
+          <w:szCs w:val="32"/>
+        </w:rPr>
+        <w:t>’</w:t>
       </w:r>
     </w:p>
     <w:p>
@@ -885,8 +915,6 @@
         </w:rPr>
         <w:t>xxx</w:t>
       </w:r>
-      <w:bookmarkStart w:id="0" w:name="_GoBack"/>
-      <w:bookmarkEnd w:id="0"/>
       <w:r>
         <w:rPr>
           <w:sz w:val="32"/>

</xml_diff>